<commit_message>
Upload PDF of Paper
</commit_message>
<xml_diff>
--- a/ResearchPaper/harrissinclair_alexbroadaway_jonurrutia_PseudoLexicalGeneration.docx
+++ b/ResearchPaper/harrissinclair_alexbroadaway_jonurrutia_PseudoLexicalGeneration.docx
@@ -130,9 +130,6 @@
       <w:r>
         <w:rPr/>
         <w:t>2</w:t>
-      </w:r>
-      <w:r>
-        <w:rPr/>
         <w:tab/>
         <w:t>Investigation of the Existing</w:t>
       </w:r>
@@ -187,7 +184,7 @@
       </w:r>
       <w:r>
         <w:drawing>
-          <wp:anchor behindDoc="0" distT="0" distB="0" distL="0" distR="0" simplePos="0" locked="0" layoutInCell="0" allowOverlap="1" relativeHeight="22">
+          <wp:anchor behindDoc="0" distT="0" distB="0" distL="0" distR="0" simplePos="0" locked="0" layoutInCell="0" allowOverlap="1" relativeHeight="24">
             <wp:simplePos x="0" y="0"/>
             <wp:positionH relativeFrom="column">
               <wp:posOffset>2745105</wp:posOffset>
@@ -246,7 +243,7 @@
       <w:r>
         <w:rPr/>
         <w:drawing>
-          <wp:anchor behindDoc="0" distT="0" distB="0" distL="0" distR="0" simplePos="0" locked="0" layoutInCell="0" allowOverlap="1" relativeHeight="21">
+          <wp:anchor behindDoc="0" distT="0" distB="0" distL="0" distR="0" simplePos="0" locked="0" layoutInCell="0" allowOverlap="1" relativeHeight="23">
             <wp:simplePos x="0" y="0"/>
             <wp:positionH relativeFrom="column">
               <wp:posOffset>-713105</wp:posOffset>
@@ -339,13 +336,7 @@
       <w:r>
         <w:rPr/>
         <w:t>3</w:t>
-      </w:r>
-      <w:r>
-        <w:rPr/>
         <w:tab/>
-      </w:r>
-      <w:r>
-        <w:rPr/>
         <w:t>Building the PCG Pipeline</w:t>
       </w:r>
     </w:p>
@@ -472,13 +463,7 @@
       <w:r>
         <w:rPr/>
         <w:t>4</w:t>
-      </w:r>
-      <w:r>
-        <w:rPr/>
         <w:tab/>
-      </w:r>
-      <w:r>
-        <w:rPr/>
         <w:t>Example of Generation</w:t>
       </w:r>
     </w:p>
@@ -495,14 +480,7 @@
           <w:b w:val="false"/>
           <w:bCs w:val="false"/>
         </w:rPr>
-        <w:t xml:space="preserve">Let us now walk through a detailed example to better understand the process. For this example, we will use </w:t>
-      </w:r>
-      <w:r>
-        <w:rPr>
-          <w:b w:val="false"/>
-          <w:bCs w:val="false"/>
-        </w:rPr>
-        <w:t xml:space="preserve">a limited dictionary and walk through how we would generate a new language for the words and their associated traits. </w:t>
+        <w:t xml:space="preserve">Let us now walk through a detailed example to better understand the process. For this example, we will use a limited dictionary and walk through how we would generate a new language for the words and their associated traits. </w:t>
       </w:r>
     </w:p>
     <w:p>
@@ -665,14 +643,14 @@
         </w:tblCellMar>
       </w:tblPr>
       <w:tblGrid>
-        <w:gridCol w:w="4464"/>
+        <w:gridCol w:w="4463"/>
         <w:gridCol w:w="4464"/>
       </w:tblGrid>
       <w:tr>
         <w:trPr/>
         <w:tc>
           <w:tcPr>
-            <w:tcW w:w="8928" w:type="dxa"/>
+            <w:tcW w:w="8927" w:type="dxa"/>
             <w:gridSpan w:val="2"/>
             <w:tcBorders>
               <w:top w:val="single" w:sz="4" w:space="0" w:color="000000"/>
@@ -706,7 +684,7 @@
         </w:trPr>
         <w:tc>
           <w:tcPr>
-            <w:tcW w:w="4464" w:type="dxa"/>
+            <w:tcW w:w="4463" w:type="dxa"/>
             <w:tcBorders>
               <w:left w:val="single" w:sz="4" w:space="0" w:color="000000"/>
               <w:bottom w:val="single" w:sz="4" w:space="0" w:color="000000"/>
@@ -741,7 +719,7 @@
             <w:r>
               <w:rPr/>
               <w:drawing>
-                <wp:anchor behindDoc="0" distT="0" distB="0" distL="0" distR="0" simplePos="0" locked="0" layoutInCell="0" allowOverlap="1" relativeHeight="23">
+                <wp:anchor behindDoc="0" distT="0" distB="0" distL="0" distR="0" simplePos="0" locked="0" layoutInCell="0" allowOverlap="1" relativeHeight="25">
                   <wp:simplePos x="0" y="0"/>
                   <wp:positionH relativeFrom="column">
                     <wp:align>center</wp:align>
@@ -796,7 +774,7 @@
         </w:trPr>
         <w:tc>
           <w:tcPr>
-            <w:tcW w:w="4464" w:type="dxa"/>
+            <w:tcW w:w="4463" w:type="dxa"/>
             <w:tcBorders>
               <w:left w:val="single" w:sz="4" w:space="0" w:color="000000"/>
               <w:bottom w:val="single" w:sz="4" w:space="0" w:color="000000"/>
@@ -831,7 +809,7 @@
             <w:r>
               <w:rPr/>
               <w:drawing>
-                <wp:anchor behindDoc="0" distT="0" distB="0" distL="0" distR="0" simplePos="0" locked="0" layoutInCell="0" allowOverlap="1" relativeHeight="24">
+                <wp:anchor behindDoc="0" distT="0" distB="0" distL="0" distR="0" simplePos="0" locked="0" layoutInCell="0" allowOverlap="1" relativeHeight="26">
                   <wp:simplePos x="0" y="0"/>
                   <wp:positionH relativeFrom="column">
                     <wp:align>center</wp:align>
@@ -886,7 +864,7 @@
         </w:trPr>
         <w:tc>
           <w:tcPr>
-            <w:tcW w:w="4464" w:type="dxa"/>
+            <w:tcW w:w="4463" w:type="dxa"/>
             <w:tcBorders>
               <w:left w:val="single" w:sz="4" w:space="0" w:color="000000"/>
               <w:bottom w:val="single" w:sz="4" w:space="0" w:color="000000"/>
@@ -921,7 +899,7 @@
             <w:r>
               <w:rPr/>
               <w:drawing>
-                <wp:anchor behindDoc="0" distT="0" distB="0" distL="0" distR="0" simplePos="0" locked="0" layoutInCell="0" allowOverlap="1" relativeHeight="25">
+                <wp:anchor behindDoc="0" distT="0" distB="0" distL="0" distR="0" simplePos="0" locked="0" layoutInCell="0" allowOverlap="1" relativeHeight="27">
                   <wp:simplePos x="0" y="0"/>
                   <wp:positionH relativeFrom="column">
                     <wp:align>center</wp:align>
@@ -976,7 +954,7 @@
         </w:trPr>
         <w:tc>
           <w:tcPr>
-            <w:tcW w:w="4464" w:type="dxa"/>
+            <w:tcW w:w="4463" w:type="dxa"/>
             <w:tcBorders>
               <w:left w:val="single" w:sz="4" w:space="0" w:color="000000"/>
               <w:bottom w:val="single" w:sz="4" w:space="0" w:color="000000"/>
@@ -1011,7 +989,7 @@
             <w:r>
               <w:rPr/>
               <w:drawing>
-                <wp:anchor behindDoc="0" distT="0" distB="0" distL="0" distR="0" simplePos="0" locked="0" layoutInCell="0" allowOverlap="1" relativeHeight="26">
+                <wp:anchor behindDoc="0" distT="0" distB="0" distL="0" distR="0" simplePos="0" locked="0" layoutInCell="0" allowOverlap="1" relativeHeight="28">
                   <wp:simplePos x="0" y="0"/>
                   <wp:positionH relativeFrom="column">
                     <wp:align>center</wp:align>
@@ -1066,7 +1044,7 @@
         </w:trPr>
         <w:tc>
           <w:tcPr>
-            <w:tcW w:w="4464" w:type="dxa"/>
+            <w:tcW w:w="4463" w:type="dxa"/>
             <w:tcBorders>
               <w:left w:val="single" w:sz="4" w:space="0" w:color="000000"/>
               <w:bottom w:val="single" w:sz="4" w:space="0" w:color="000000"/>
@@ -1101,7 +1079,7 @@
             <w:r>
               <w:rPr/>
               <w:drawing>
-                <wp:anchor behindDoc="0" distT="0" distB="0" distL="0" distR="0" simplePos="0" locked="0" layoutInCell="0" allowOverlap="1" relativeHeight="27">
+                <wp:anchor behindDoc="0" distT="0" distB="0" distL="0" distR="0" simplePos="0" locked="0" layoutInCell="0" allowOverlap="1" relativeHeight="29">
                   <wp:simplePos x="0" y="0"/>
                   <wp:positionH relativeFrom="column">
                     <wp:align>center</wp:align>
@@ -1266,14 +1244,14 @@
         </w:tblCellMar>
       </w:tblPr>
       <w:tblGrid>
-        <w:gridCol w:w="4464"/>
+        <w:gridCol w:w="4463"/>
         <w:gridCol w:w="4464"/>
       </w:tblGrid>
       <w:tr>
         <w:trPr/>
         <w:tc>
           <w:tcPr>
-            <w:tcW w:w="8928" w:type="dxa"/>
+            <w:tcW w:w="8927" w:type="dxa"/>
             <w:gridSpan w:val="2"/>
             <w:tcBorders>
               <w:top w:val="single" w:sz="4" w:space="0" w:color="000000"/>
@@ -1307,7 +1285,7 @@
         </w:trPr>
         <w:tc>
           <w:tcPr>
-            <w:tcW w:w="4464" w:type="dxa"/>
+            <w:tcW w:w="4463" w:type="dxa"/>
             <w:tcBorders>
               <w:left w:val="single" w:sz="4" w:space="0" w:color="000000"/>
               <w:bottom w:val="single" w:sz="4" w:space="0" w:color="000000"/>
@@ -1342,7 +1320,7 @@
             <w:r>
               <w:rPr/>
               <w:drawing>
-                <wp:anchor behindDoc="0" distT="0" distB="0" distL="0" distR="0" simplePos="0" locked="0" layoutInCell="0" allowOverlap="1" relativeHeight="28">
+                <wp:anchor behindDoc="0" distT="0" distB="0" distL="0" distR="0" simplePos="0" locked="0" layoutInCell="0" allowOverlap="1" relativeHeight="30">
                   <wp:simplePos x="0" y="0"/>
                   <wp:positionH relativeFrom="column">
                     <wp:align>center</wp:align>
@@ -1397,7 +1375,7 @@
         </w:trPr>
         <w:tc>
           <w:tcPr>
-            <w:tcW w:w="4464" w:type="dxa"/>
+            <w:tcW w:w="4463" w:type="dxa"/>
             <w:tcBorders>
               <w:left w:val="single" w:sz="4" w:space="0" w:color="000000"/>
               <w:bottom w:val="single" w:sz="4" w:space="0" w:color="000000"/>
@@ -1432,7 +1410,7 @@
             <w:r>
               <w:rPr/>
               <w:drawing>
-                <wp:anchor behindDoc="0" distT="0" distB="0" distL="0" distR="0" simplePos="0" locked="0" layoutInCell="0" allowOverlap="1" relativeHeight="29">
+                <wp:anchor behindDoc="0" distT="0" distB="0" distL="0" distR="0" simplePos="0" locked="0" layoutInCell="0" allowOverlap="1" relativeHeight="31">
                   <wp:simplePos x="0" y="0"/>
                   <wp:positionH relativeFrom="column">
                     <wp:align>center</wp:align>
@@ -1487,7 +1465,7 @@
         </w:trPr>
         <w:tc>
           <w:tcPr>
-            <w:tcW w:w="4464" w:type="dxa"/>
+            <w:tcW w:w="4463" w:type="dxa"/>
             <w:tcBorders>
               <w:left w:val="single" w:sz="4" w:space="0" w:color="000000"/>
               <w:bottom w:val="single" w:sz="4" w:space="0" w:color="000000"/>
@@ -1522,7 +1500,7 @@
             <w:r>
               <w:rPr/>
               <w:drawing>
-                <wp:anchor behindDoc="0" distT="0" distB="0" distL="0" distR="0" simplePos="0" locked="0" layoutInCell="0" allowOverlap="1" relativeHeight="30">
+                <wp:anchor behindDoc="0" distT="0" distB="0" distL="0" distR="0" simplePos="0" locked="0" layoutInCell="0" allowOverlap="1" relativeHeight="32">
                   <wp:simplePos x="0" y="0"/>
                   <wp:positionH relativeFrom="column">
                     <wp:align>center</wp:align>
@@ -1577,7 +1555,7 @@
         </w:trPr>
         <w:tc>
           <w:tcPr>
-            <w:tcW w:w="4464" w:type="dxa"/>
+            <w:tcW w:w="4463" w:type="dxa"/>
             <w:tcBorders>
               <w:left w:val="single" w:sz="4" w:space="0" w:color="000000"/>
               <w:bottom w:val="single" w:sz="4" w:space="0" w:color="000000"/>
@@ -1612,7 +1590,7 @@
             <w:r>
               <w:rPr/>
               <w:drawing>
-                <wp:anchor behindDoc="0" distT="0" distB="0" distL="0" distR="0" simplePos="0" locked="0" layoutInCell="0" allowOverlap="1" relativeHeight="31">
+                <wp:anchor behindDoc="0" distT="0" distB="0" distL="0" distR="0" simplePos="0" locked="0" layoutInCell="0" allowOverlap="1" relativeHeight="33">
                   <wp:simplePos x="0" y="0"/>
                   <wp:positionH relativeFrom="column">
                     <wp:align>center</wp:align>
@@ -1667,7 +1645,7 @@
         </w:trPr>
         <w:tc>
           <w:tcPr>
-            <w:tcW w:w="4464" w:type="dxa"/>
+            <w:tcW w:w="4463" w:type="dxa"/>
             <w:tcBorders>
               <w:left w:val="single" w:sz="4" w:space="0" w:color="000000"/>
               <w:bottom w:val="single" w:sz="4" w:space="0" w:color="000000"/>
@@ -1702,7 +1680,7 @@
             <w:r>
               <w:rPr/>
               <w:drawing>
-                <wp:anchor behindDoc="0" distT="0" distB="0" distL="0" distR="0" simplePos="0" locked="0" layoutInCell="0" allowOverlap="1" relativeHeight="32">
+                <wp:anchor behindDoc="0" distT="0" distB="0" distL="0" distR="0" simplePos="0" locked="0" layoutInCell="0" allowOverlap="1" relativeHeight="34">
                   <wp:simplePos x="0" y="0"/>
                   <wp:positionH relativeFrom="column">
                     <wp:align>center</wp:align>
@@ -1787,23 +1765,7 @@
       </w:pPr>
       <w:r>
         <w:rPr/>
-        <w:t xml:space="preserve">represents. Once all the glyphs are combined, we have the final symbols ready for use. </w:t>
-      </w:r>
-      <w:r>
-        <w:rPr/>
-        <w:t>Table</w:t>
-      </w:r>
-      <w:r>
-        <w:rPr/>
-        <w:t xml:space="preserve"> </w:t>
-      </w:r>
-      <w:r>
-        <w:rPr/>
-        <w:t>3</w:t>
-      </w:r>
-      <w:r>
-        <w:rPr/>
-        <w:t xml:space="preserve"> below illustrates the final symbols for each word.</w:t>
+        <w:t>represents. Once all the glyphs are combined, we have the final symbols ready for use. Table 3 below illustrates the final symbols for each word.</w:t>
       </w:r>
     </w:p>
     <w:p>
@@ -1829,14 +1791,14 @@
         </w:tblCellMar>
       </w:tblPr>
       <w:tblGrid>
-        <w:gridCol w:w="4464"/>
+        <w:gridCol w:w="4463"/>
         <w:gridCol w:w="4464"/>
       </w:tblGrid>
       <w:tr>
         <w:trPr/>
         <w:tc>
           <w:tcPr>
-            <w:tcW w:w="8928" w:type="dxa"/>
+            <w:tcW w:w="8927" w:type="dxa"/>
             <w:gridSpan w:val="2"/>
             <w:tcBorders>
               <w:top w:val="single" w:sz="4" w:space="0" w:color="000000"/>
@@ -1870,7 +1832,7 @@
         </w:trPr>
         <w:tc>
           <w:tcPr>
-            <w:tcW w:w="4464" w:type="dxa"/>
+            <w:tcW w:w="4463" w:type="dxa"/>
             <w:tcBorders>
               <w:left w:val="single" w:sz="4" w:space="0" w:color="000000"/>
               <w:bottom w:val="single" w:sz="4" w:space="0" w:color="000000"/>
@@ -1905,7 +1867,7 @@
             <w:r>
               <w:rPr/>
               <w:drawing>
-                <wp:anchor behindDoc="0" distT="0" distB="0" distL="0" distR="0" simplePos="0" locked="0" layoutInCell="0" allowOverlap="1" relativeHeight="33">
+                <wp:anchor behindDoc="0" distT="0" distB="0" distL="0" distR="0" simplePos="0" locked="0" layoutInCell="0" allowOverlap="1" relativeHeight="35">
                   <wp:simplePos x="0" y="0"/>
                   <wp:positionH relativeFrom="column">
                     <wp:align>center</wp:align>
@@ -1960,7 +1922,7 @@
         </w:trPr>
         <w:tc>
           <w:tcPr>
-            <w:tcW w:w="4464" w:type="dxa"/>
+            <w:tcW w:w="4463" w:type="dxa"/>
             <w:tcBorders>
               <w:left w:val="single" w:sz="4" w:space="0" w:color="000000"/>
               <w:bottom w:val="single" w:sz="4" w:space="0" w:color="000000"/>
@@ -1995,7 +1957,7 @@
             <w:r>
               <w:rPr/>
               <w:drawing>
-                <wp:anchor behindDoc="0" distT="0" distB="0" distL="0" distR="0" simplePos="0" locked="0" layoutInCell="0" allowOverlap="1" relativeHeight="34">
+                <wp:anchor behindDoc="0" distT="0" distB="0" distL="0" distR="0" simplePos="0" locked="0" layoutInCell="0" allowOverlap="1" relativeHeight="36">
                   <wp:simplePos x="0" y="0"/>
                   <wp:positionH relativeFrom="column">
                     <wp:align>center</wp:align>
@@ -2050,7 +2012,7 @@
         </w:trPr>
         <w:tc>
           <w:tcPr>
-            <w:tcW w:w="4464" w:type="dxa"/>
+            <w:tcW w:w="4463" w:type="dxa"/>
             <w:tcBorders>
               <w:left w:val="single" w:sz="4" w:space="0" w:color="000000"/>
               <w:bottom w:val="single" w:sz="4" w:space="0" w:color="000000"/>
@@ -2085,7 +2047,7 @@
             <w:r>
               <w:rPr/>
               <w:drawing>
-                <wp:anchor behindDoc="0" distT="0" distB="0" distL="0" distR="0" simplePos="0" locked="0" layoutInCell="0" allowOverlap="1" relativeHeight="36">
+                <wp:anchor behindDoc="0" distT="0" distB="0" distL="0" distR="0" simplePos="0" locked="0" layoutInCell="0" allowOverlap="1" relativeHeight="38">
                   <wp:simplePos x="0" y="0"/>
                   <wp:positionH relativeFrom="column">
                     <wp:align>center</wp:align>
@@ -2140,7 +2102,7 @@
         </w:trPr>
         <w:tc>
           <w:tcPr>
-            <w:tcW w:w="4464" w:type="dxa"/>
+            <w:tcW w:w="4463" w:type="dxa"/>
             <w:tcBorders>
               <w:left w:val="single" w:sz="4" w:space="0" w:color="000000"/>
               <w:bottom w:val="single" w:sz="4" w:space="0" w:color="000000"/>
@@ -2175,7 +2137,7 @@
             <w:r>
               <w:rPr/>
               <w:drawing>
-                <wp:anchor behindDoc="0" distT="0" distB="0" distL="0" distR="0" simplePos="0" locked="0" layoutInCell="0" allowOverlap="1" relativeHeight="37">
+                <wp:anchor behindDoc="0" distT="0" distB="0" distL="0" distR="0" simplePos="0" locked="0" layoutInCell="0" allowOverlap="1" relativeHeight="39">
                   <wp:simplePos x="0" y="0"/>
                   <wp:positionH relativeFrom="column">
                     <wp:align>center</wp:align>
@@ -2230,7 +2192,7 @@
         </w:trPr>
         <w:tc>
           <w:tcPr>
-            <w:tcW w:w="4464" w:type="dxa"/>
+            <w:tcW w:w="4463" w:type="dxa"/>
             <w:tcBorders>
               <w:left w:val="single" w:sz="4" w:space="0" w:color="000000"/>
               <w:bottom w:val="single" w:sz="4" w:space="0" w:color="000000"/>
@@ -2265,7 +2227,7 @@
             <w:r>
               <w:rPr/>
               <w:drawing>
-                <wp:anchor behindDoc="0" distT="0" distB="0" distL="0" distR="0" simplePos="0" locked="0" layoutInCell="0" allowOverlap="1" relativeHeight="35">
+                <wp:anchor behindDoc="0" distT="0" distB="0" distL="0" distR="0" simplePos="0" locked="0" layoutInCell="0" allowOverlap="1" relativeHeight="37">
                   <wp:simplePos x="0" y="0"/>
                   <wp:positionH relativeFrom="column">
                     <wp:align>center</wp:align>
@@ -2342,6 +2304,168 @@
         <w:rPr/>
         <w:t>By following this process, we are able to create a coherent, structured language with meaningful visual symbols for each word. The key to this process is the use of traits and their associated glyphs, which provide a consistent framework for generating symbols. Through this approach, we can generate new languages that feel both functional and authentic, allowing for creative expression while maintaining a sense of structure.</w:t>
       </w:r>
+    </w:p>
+    <w:p>
+      <w:pPr>
+        <w:pStyle w:val="Normal"/>
+        <w:rPr/>
+      </w:pPr>
+      <w:r>
+        <w:rPr/>
+      </w:r>
+    </w:p>
+    <w:p>
+      <w:pPr>
+        <w:pStyle w:val="Normal"/>
+        <w:rPr/>
+      </w:pPr>
+      <w:r>
+        <w:rPr/>
+      </w:r>
+    </w:p>
+    <w:p>
+      <w:pPr>
+        <w:pStyle w:val="Normal"/>
+        <w:rPr/>
+      </w:pPr>
+      <w:r>
+        <w:rPr/>
+      </w:r>
+    </w:p>
+    <w:p>
+      <w:pPr>
+        <w:pStyle w:val="Normal"/>
+        <w:rPr/>
+      </w:pPr>
+      <w:r>
+        <w:rPr/>
+      </w:r>
+    </w:p>
+    <w:p>
+      <w:pPr>
+        <w:pStyle w:val="Normal"/>
+        <w:rPr/>
+      </w:pPr>
+      <w:r>
+        <w:rPr/>
+      </w:r>
+    </w:p>
+    <w:p>
+      <w:pPr>
+        <w:pStyle w:val="Normal"/>
+        <w:rPr/>
+      </w:pPr>
+      <w:r>
+        <w:rPr/>
+      </w:r>
+    </w:p>
+    <w:p>
+      <w:pPr>
+        <w:pStyle w:val="Normal"/>
+        <w:rPr/>
+      </w:pPr>
+      <w:r>
+        <w:rPr/>
+      </w:r>
+    </w:p>
+    <w:p>
+      <w:pPr>
+        <w:pStyle w:val="Normal"/>
+        <w:rPr/>
+      </w:pPr>
+      <w:r>
+        <w:rPr/>
+      </w:r>
+    </w:p>
+    <w:p>
+      <w:pPr>
+        <w:pStyle w:val="Normal"/>
+        <w:rPr/>
+      </w:pPr>
+      <w:r>
+        <w:rPr/>
+      </w:r>
+    </w:p>
+    <w:p>
+      <w:pPr>
+        <w:pStyle w:val="Normal"/>
+        <w:rPr/>
+      </w:pPr>
+      <w:r>
+        <w:rPr/>
+      </w:r>
+    </w:p>
+    <w:p>
+      <w:pPr>
+        <w:pStyle w:val="Normal"/>
+        <w:rPr/>
+      </w:pPr>
+      <w:r>
+        <w:rPr/>
+      </w:r>
+    </w:p>
+    <w:p>
+      <w:pPr>
+        <w:pStyle w:val="Normal"/>
+        <w:rPr/>
+      </w:pPr>
+      <w:r>
+        <w:rPr/>
+      </w:r>
+    </w:p>
+    <w:p>
+      <w:pPr>
+        <w:pStyle w:val="Normal"/>
+        <w:rPr/>
+      </w:pPr>
+      <w:r>
+        <w:rPr/>
+      </w:r>
+    </w:p>
+    <w:p>
+      <w:pPr>
+        <w:pStyle w:val="Normal"/>
+        <w:rPr/>
+      </w:pPr>
+      <w:r>
+        <w:rPr/>
+      </w:r>
+    </w:p>
+    <w:p>
+      <w:pPr>
+        <w:pStyle w:val="Normal"/>
+        <w:rPr/>
+      </w:pPr>
+      <w:r>
+        <w:rPr/>
+      </w:r>
+    </w:p>
+    <w:p>
+      <w:pPr>
+        <w:pStyle w:val="Normal"/>
+        <w:rPr/>
+      </w:pPr>
+      <w:r>
+        <w:rPr/>
+        <w:t>Pseudo Lexical Generation (PLG) enables a highly innovative and efficient approach to constructing languages through the use of procedural generation techniques. This method combines words with trait-based symbols, allowing for the creation of small, yet internally consistent, languages that can serve a variety of narrative and world-building needs within fictional contexts. Unlike traditional language creation, which often requires extensive resources and manual effort, PLG offers a more automated and scalable solution, making the process of language generation both faster and more flexible.</w:t>
+        <w:br/>
+        <w:br/>
+        <w:t>The process of constructing such a system involves multiple stages, including the definition of core traits, the creation of symbols that represent these traits, and the rules governing how these symbols interact. By using procedural techniques, PLG allows for the generation of language systems that are not only coherent and functional but also rich in variety and nuance. This approach is particularly valuable in contexts where languages need to be tailored to specific needs, such as in games, interactive fiction, or other forms of media where unique linguistic systems are required for world-building or character development.</w:t>
+        <w:br/>
+        <w:br/>
+        <w:t xml:space="preserve">Throughout this paper, we have demonstrated various examples of similar systems and their successful application in both computational experiments and narrative-driven contexts. These examples provide tangible evidence of the potential of </w:t>
+      </w:r>
+      <w:r>
+        <w:rPr/>
+        <w:t>PLG</w:t>
+      </w:r>
+      <w:r>
+        <w:rPr/>
+        <w:t xml:space="preserve"> to streamline the language creation process while enhancing the storytelling experience. By offering a means of generating languages that feel authentic and meaningful, PLG holds significant promise for creators who wish to add layers of complexity to their fictional worlds without getting bogged down by the often arduous task of manually crafting a fully developed language.</w:t>
+        <w:br/>
+        <w:br/>
+        <w:t>Furthermore, we have shown how PLG can serve as a powerful tool to enhance creative storytelling, allowing writers, game designers, and other creators to generate unique languages that contribute to the immersion and depth of their work. By providing a flexible framework that can be customized to fit specific narrative needs, PLG enables creators to experiment with new linguistic concepts, making it easier to invent languages that reflect the culture, values, and worldviews of the characters and societies they are building. This paper clearly indicates the potential value of PLG as a tool for expanding the creative possibilities of language design and enhancing the overall impact of narrative experiences in interactive media and beyond.</w:t>
+      </w:r>
       <w:r>
         <w:br w:type="page"/>
       </w:r>
@@ -2349,6 +2473,7 @@
     <w:p>
       <w:pPr>
         <w:pStyle w:val="Heading1"/>
+        <w:spacing w:before="0" w:after="240"/>
         <w:rPr/>
       </w:pPr>
       <w:r>
@@ -2446,7 +2571,7 @@
       <mc:AlternateContent>
         <mc:Choice Requires="wps">
           <w:drawing>
-            <wp:anchor behindDoc="1" distT="0" distB="0" distL="0" distR="0" simplePos="0" locked="0" layoutInCell="0" allowOverlap="1" relativeHeight="20">
+            <wp:anchor behindDoc="1" distT="0" distB="0" distL="0" distR="0" simplePos="0" locked="0" layoutInCell="0" allowOverlap="1" relativeHeight="22">
               <wp:simplePos x="0" y="0"/>
               <wp:positionH relativeFrom="margin">
                 <wp:align>right</wp:align>
@@ -2486,26 +2611,38 @@
                         <w:p>
                           <w:pPr>
                             <w:pStyle w:val="Footer"/>
-                            <w:rPr/>
+                            <w:rPr>
+                              <w:color w:val="000000"/>
+                            </w:rPr>
                           </w:pPr>
                           <w:r>
-                            <w:rPr/>
+                            <w:rPr>
+                              <w:color w:val="000000"/>
+                            </w:rPr>
                             <w:fldChar w:fldCharType="begin"/>
                           </w:r>
                           <w:r>
-                            <w:rPr/>
+                            <w:rPr>
+                              <w:color w:val="000000"/>
+                            </w:rPr>
                             <w:instrText xml:space="preserve"> PAGE </w:instrText>
                           </w:r>
                           <w:r>
-                            <w:rPr/>
+                            <w:rPr>
+                              <w:color w:val="000000"/>
+                            </w:rPr>
                             <w:fldChar w:fldCharType="separate"/>
                           </w:r>
                           <w:r>
-                            <w:rPr/>
+                            <w:rPr>
+                              <w:color w:val="000000"/>
+                            </w:rPr>
                             <w:t>0</w:t>
                           </w:r>
                           <w:r>
-                            <w:rPr/>
+                            <w:rPr>
+                              <w:color w:val="000000"/>
+                            </w:rPr>
                             <w:fldChar w:fldCharType="end"/>
                           </w:r>
                         </w:p>
@@ -2522,34 +2659,46 @@
         </mc:Choice>
         <mc:Fallback>
           <w:pict>
-            <v:rect id="shape_0" ID="Frame2" path="m0,0l-2147483645,0l-2147483645,-2147483646l0,-2147483646xe" fillcolor="white" stroked="f" o:allowincell="f" style="position:absolute;margin-left:0pt;margin-top:0.05pt;width:1.1pt;height:1.1pt;mso-wrap-style:square;v-text-anchor:top;mso-position-horizontal:right;mso-position-horizontal-relative:margin">
-              <v:fill o:detectmouseclick="t" type="solid" color2="black" opacity="0"/>
+            <v:rect id="shape_0" ID="Frame2" path="m0,0l-2147483645,0l-2147483645,-2147483646l0,-2147483646xe" stroked="f" o:allowincell="f" style="position:absolute;margin-left:0pt;margin-top:0.05pt;width:1.1pt;height:1.1pt;mso-wrap-style:square;v-text-anchor:top;mso-position-horizontal:right;mso-position-horizontal-relative:margin">
+              <v:fill o:detectmouseclick="t" on="false"/>
               <v:stroke color="#3465a4" joinstyle="round" endcap="flat"/>
               <v:textbox>
                 <w:txbxContent>
                   <w:p>
                     <w:pPr>
                       <w:pStyle w:val="Footer"/>
-                      <w:rPr/>
+                      <w:rPr>
+                        <w:color w:val="000000"/>
+                      </w:rPr>
                     </w:pPr>
                     <w:r>
-                      <w:rPr/>
+                      <w:rPr>
+                        <w:color w:val="000000"/>
+                      </w:rPr>
                       <w:fldChar w:fldCharType="begin"/>
                     </w:r>
                     <w:r>
-                      <w:rPr/>
+                      <w:rPr>
+                        <w:color w:val="000000"/>
+                      </w:rPr>
                       <w:instrText xml:space="preserve"> PAGE </w:instrText>
                     </w:r>
                     <w:r>
-                      <w:rPr/>
+                      <w:rPr>
+                        <w:color w:val="000000"/>
+                      </w:rPr>
                       <w:fldChar w:fldCharType="separate"/>
                     </w:r>
                     <w:r>
-                      <w:rPr/>
+                      <w:rPr>
+                        <w:color w:val="000000"/>
+                      </w:rPr>
                       <w:t>0</w:t>
                     </w:r>
                     <w:r>
-                      <w:rPr/>
+                      <w:rPr>
+                        <w:color w:val="000000"/>
+                      </w:rPr>
                       <w:fldChar w:fldCharType="end"/>
                     </w:r>
                   </w:p>
@@ -2578,7 +2727,7 @@
       <mc:AlternateContent>
         <mc:Choice Requires="wps">
           <w:drawing>
-            <wp:anchor behindDoc="1" distT="0" distB="0" distL="0" distR="0" simplePos="0" locked="0" layoutInCell="0" allowOverlap="1" relativeHeight="17">
+            <wp:anchor behindDoc="1" distT="0" distB="0" distL="0" distR="0" simplePos="0" locked="0" layoutInCell="0" allowOverlap="1" relativeHeight="19">
               <wp:simplePos x="0" y="0"/>
               <wp:positionH relativeFrom="margin">
                 <wp:align>right</wp:align>
@@ -2618,10 +2767,14 @@
                         <w:p>
                           <w:pPr>
                             <w:pStyle w:val="Footer"/>
-                            <w:rPr/>
+                            <w:rPr>
+                              <w:color w:val="000000"/>
+                            </w:rPr>
                           </w:pPr>
                           <w:r>
-                            <w:rPr/>
+                            <w:rPr>
+                              <w:color w:val="000000"/>
+                            </w:rPr>
                           </w:r>
                         </w:p>
                       </w:txbxContent>
@@ -2637,18 +2790,22 @@
         </mc:Choice>
         <mc:Fallback>
           <w:pict>
-            <v:rect id="shape_0" ID="Frame3" path="m0,0l-2147483645,0l-2147483645,-2147483646l0,-2147483646xe" fillcolor="white" stroked="f" o:allowincell="f" style="position:absolute;margin-left:445.15pt;margin-top:0.05pt;width:1.1pt;height:13.65pt;mso-wrap-style:none;v-text-anchor:middle;mso-position-horizontal:right;mso-position-horizontal-relative:margin">
-              <v:fill o:detectmouseclick="t" type="solid" color2="black" opacity="0"/>
+            <v:rect id="shape_0" ID="Frame3" path="m0,0l-2147483645,0l-2147483645,-2147483646l0,-2147483646xe" stroked="f" o:allowincell="f" style="position:absolute;margin-left:445.15pt;margin-top:0.05pt;width:1.1pt;height:13.65pt;mso-wrap-style:none;v-text-anchor:middle;mso-position-horizontal:right;mso-position-horizontal-relative:margin">
+              <v:fill o:detectmouseclick="t" on="false"/>
               <v:stroke color="#3465a4" joinstyle="round" endcap="flat"/>
               <v:textbox>
                 <w:txbxContent>
                   <w:p>
                     <w:pPr>
                       <w:pStyle w:val="Footer"/>
-                      <w:rPr/>
+                      <w:rPr>
+                        <w:color w:val="000000"/>
+                      </w:rPr>
                     </w:pPr>
                     <w:r>
-                      <w:rPr/>
+                      <w:rPr>
+                        <w:color w:val="000000"/>
+                      </w:rPr>
                     </w:r>
                   </w:p>
                 </w:txbxContent>
@@ -2676,7 +2833,7 @@
       <mc:AlternateContent>
         <mc:Choice Requires="wps">
           <w:drawing>
-            <wp:anchor behindDoc="1" distT="0" distB="0" distL="0" distR="0" simplePos="0" locked="0" layoutInCell="0" allowOverlap="1" relativeHeight="17">
+            <wp:anchor behindDoc="1" distT="0" distB="0" distL="0" distR="0" simplePos="0" locked="0" layoutInCell="0" allowOverlap="1" relativeHeight="19">
               <wp:simplePos x="0" y="0"/>
               <wp:positionH relativeFrom="margin">
                 <wp:align>right</wp:align>
@@ -2716,10 +2873,14 @@
                         <w:p>
                           <w:pPr>
                             <w:pStyle w:val="Footer"/>
-                            <w:rPr/>
+                            <w:rPr>
+                              <w:color w:val="000000"/>
+                            </w:rPr>
                           </w:pPr>
                           <w:r>
-                            <w:rPr/>
+                            <w:rPr>
+                              <w:color w:val="000000"/>
+                            </w:rPr>
                           </w:r>
                         </w:p>
                       </w:txbxContent>
@@ -2735,18 +2896,22 @@
         </mc:Choice>
         <mc:Fallback>
           <w:pict>
-            <v:rect id="shape_0" ID="Frame3" path="m0,0l-2147483645,0l-2147483645,-2147483646l0,-2147483646xe" fillcolor="white" stroked="f" o:allowincell="f" style="position:absolute;margin-left:445.15pt;margin-top:0.05pt;width:1.1pt;height:13.65pt;mso-wrap-style:none;v-text-anchor:middle;mso-position-horizontal:right;mso-position-horizontal-relative:margin">
-              <v:fill o:detectmouseclick="t" type="solid" color2="black" opacity="0"/>
+            <v:rect id="shape_0" ID="Frame3" path="m0,0l-2147483645,0l-2147483645,-2147483646l0,-2147483646xe" stroked="f" o:allowincell="f" style="position:absolute;margin-left:445.15pt;margin-top:0.05pt;width:1.1pt;height:13.65pt;mso-wrap-style:none;v-text-anchor:middle;mso-position-horizontal:right;mso-position-horizontal-relative:margin">
+              <v:fill o:detectmouseclick="t" on="false"/>
               <v:stroke color="#3465a4" joinstyle="round" endcap="flat"/>
               <v:textbox>
                 <w:txbxContent>
                   <w:p>
                     <w:pPr>
                       <w:pStyle w:val="Footer"/>
-                      <w:rPr/>
+                      <w:rPr>
+                        <w:color w:val="000000"/>
+                      </w:rPr>
                     </w:pPr>
                     <w:r>
-                      <w:rPr/>
+                      <w:rPr>
+                        <w:color w:val="000000"/>
+                      </w:rPr>
                     </w:r>
                   </w:p>
                 </w:txbxContent>
@@ -2814,26 +2979,38 @@
                         <w:p>
                           <w:pPr>
                             <w:pStyle w:val="Normal"/>
-                            <w:rPr/>
+                            <w:rPr>
+                              <w:color w:val="000000"/>
+                            </w:rPr>
                           </w:pPr>
                           <w:r>
-                            <w:rPr/>
+                            <w:rPr>
+                              <w:color w:val="000000"/>
+                            </w:rPr>
                             <w:fldChar w:fldCharType="begin"/>
                           </w:r>
                           <w:r>
-                            <w:rPr/>
+                            <w:rPr>
+                              <w:color w:val="000000"/>
+                            </w:rPr>
                             <w:instrText xml:space="preserve"> PAGE </w:instrText>
                           </w:r>
                           <w:r>
-                            <w:rPr/>
+                            <w:rPr>
+                              <w:color w:val="000000"/>
+                            </w:rPr>
                             <w:fldChar w:fldCharType="separate"/>
                           </w:r>
                           <w:r>
-                            <w:rPr/>
+                            <w:rPr>
+                              <w:color w:val="000000"/>
+                            </w:rPr>
                             <w:t>0</w:t>
                           </w:r>
                           <w:r>
-                            <w:rPr/>
+                            <w:rPr>
+                              <w:color w:val="000000"/>
+                            </w:rPr>
                             <w:fldChar w:fldCharType="end"/>
                           </w:r>
                         </w:p>
@@ -2850,34 +3027,46 @@
         </mc:Choice>
         <mc:Fallback>
           <w:pict>
-            <v:rect id="shape_0" ID="Frame1" path="m0,0l-2147483645,0l-2147483645,-2147483646l0,-2147483646xe" fillcolor="white" stroked="f" o:allowincell="f" style="position:absolute;margin-left:0pt;margin-top:0.05pt;width:1.1pt;height:1.1pt;mso-wrap-style:square;v-text-anchor:top;mso-position-horizontal:right;mso-position-horizontal-relative:margin">
-              <v:fill o:detectmouseclick="t" type="solid" color2="black" opacity="0"/>
+            <v:rect id="shape_0" ID="Frame1" path="m0,0l-2147483645,0l-2147483645,-2147483646l0,-2147483646xe" stroked="f" o:allowincell="f" style="position:absolute;margin-left:0pt;margin-top:0.05pt;width:1.1pt;height:1.1pt;mso-wrap-style:square;v-text-anchor:top;mso-position-horizontal:right;mso-position-horizontal-relative:margin">
+              <v:fill o:detectmouseclick="t" on="false"/>
               <v:stroke color="#3465a4" joinstyle="round" endcap="flat"/>
               <v:textbox>
                 <w:txbxContent>
                   <w:p>
                     <w:pPr>
                       <w:pStyle w:val="Normal"/>
-                      <w:rPr/>
+                      <w:rPr>
+                        <w:color w:val="000000"/>
+                      </w:rPr>
                     </w:pPr>
                     <w:r>
-                      <w:rPr/>
+                      <w:rPr>
+                        <w:color w:val="000000"/>
+                      </w:rPr>
                       <w:fldChar w:fldCharType="begin"/>
                     </w:r>
                     <w:r>
-                      <w:rPr/>
+                      <w:rPr>
+                        <w:color w:val="000000"/>
+                      </w:rPr>
                       <w:instrText xml:space="preserve"> PAGE </w:instrText>
                     </w:r>
                     <w:r>
-                      <w:rPr/>
+                      <w:rPr>
+                        <w:color w:val="000000"/>
+                      </w:rPr>
                       <w:fldChar w:fldCharType="separate"/>
                     </w:r>
                     <w:r>
-                      <w:rPr/>
+                      <w:rPr>
+                        <w:color w:val="000000"/>
+                      </w:rPr>
                       <w:t>0</w:t>
                     </w:r>
                     <w:r>
-                      <w:rPr/>
+                      <w:rPr>
+                        <w:color w:val="000000"/>
+                      </w:rPr>
                       <w:fldChar w:fldCharType="end"/>
                     </w:r>
                   </w:p>
@@ -2923,7 +3112,7 @@
       <w:rPr>
         <w:rStyle w:val="PageNumber"/>
       </w:rPr>
-      <w:t>8</w:t>
+      <w:t>9</w:t>
     </w:r>
     <w:r>
       <w:rPr>
@@ -2965,7 +3154,7 @@
       <w:rPr>
         <w:rStyle w:val="PageNumber"/>
       </w:rPr>
-      <w:t>8</w:t>
+      <w:t>9</w:t>
     </w:r>
     <w:r>
       <w:rPr>

</xml_diff>

<commit_message>
fixed an error again
</commit_message>
<xml_diff>
--- a/ResearchPaper/harrissinclair_alexbroadaway_jonurrutia_PseudoLexicalGeneration.docx
+++ b/ResearchPaper/harrissinclair_alexbroadaway_jonurrutia_PseudoLexicalGeneration.docx
@@ -2448,11 +2448,11 @@
       <w:r>
         <w:rPr/>
         <w:t>5</w:t>
-      </w:r>
-      <w:r>
-        <w:rPr/>
         <w:tab/>
-        <w:t>Introduction</w:t>
+      </w:r>
+      <w:r>
+        <w:rPr/>
+        <w:t>Conclusion</w:t>
       </w:r>
     </w:p>
     <w:p>
@@ -2486,9 +2486,6 @@
       <w:r>
         <w:rPr/>
         <w:t>6</w:t>
-      </w:r>
-      <w:r>
-        <w:rPr/>
         <w:tab/>
         <w:t>References</w:t>
       </w:r>
@@ -2500,11 +2497,7 @@
       </w:pPr>
       <w:r>
         <w:rPr/>
-        <w:t>6</w:t>
-      </w:r>
-      <w:r>
-        <w:rPr/>
-        <w:t>.1 Online References</w:t>
+        <w:t>6.1 Online References</w:t>
       </w:r>
     </w:p>
     <w:p>

</xml_diff>